<commit_message>
developed whole chat app
</commit_message>
<xml_diff>
--- a/day-16/explanation.docx
+++ b/day-16/explanation.docx
@@ -54,14 +54,6 @@
           <w:lang w:val="en-US"/>
         </w:rPr>
       </w:pPr>
-    </w:p>
-    <w:p>
-      <w:pPr>
-        <w:rPr>
-          <w:rFonts w:hint="default"/>
-          <w:lang w:val="en-US"/>
-        </w:rPr>
-      </w:pPr>
       <w:r>
         <w:rPr>
           <w:rFonts w:hint="default"/>
@@ -80,10 +72,384 @@
       <w:r>
         <w:rPr>
           <w:rFonts w:hint="default"/>
+        </w:rPr>
+        <w:t xml:space="preserve"> rm -rf node_modules/</w:t>
+      </w:r>
+      <w:r>
+        <w:rPr>
+          <w:rFonts w:hint="default"/>
+          <w:lang w:val="en-US"/>
+        </w:rPr>
+        <w:t xml:space="preserve"> (using git bash)</w:t>
+      </w:r>
+    </w:p>
+    <w:p>
+      <w:pPr>
+        <w:rPr>
+          <w:rFonts w:hint="default"/>
+          <w:lang w:val="en-US"/>
+        </w:rPr>
+      </w:pPr>
+      <w:r>
+        <w:rPr>
+          <w:rFonts w:hint="default"/>
+          <w:lang w:val="en-US"/>
+        </w:rPr>
+        <w:t xml:space="preserve">Npm run watch </w:t>
+      </w:r>
+    </w:p>
+    <w:p>
+      <w:r>
+        <w:t>remove composer.lock file and then install your required package</w:t>
+      </w:r>
+    </w:p>
+    <w:p>
+      <w:pPr>
+        <w:rPr>
+          <w:rFonts w:hint="default"/>
+          <w:lang w:val="en-US"/>
+        </w:rPr>
+      </w:pPr>
+      <w:r>
+        <w:rPr>
+          <w:rFonts w:hint="default"/>
+        </w:rPr>
+        <w:t>composer require beyondcode/laravel-websockets</w:t>
+      </w:r>
+    </w:p>
+    <w:p>
+      <w:r>
+        <w:rPr>
+          <w:rFonts w:hint="default"/>
+        </w:rPr>
+        <w:t>php artisan vendor:publish -provider="BeyondCode\LaravelWebSockets\WebSocketsServiceProvider" --tag="migrations"</w:t>
+      </w:r>
+    </w:p>
+    <w:p>
+      <w:pPr>
+        <w:rPr>
+          <w:rFonts w:hint="default"/>
+        </w:rPr>
+      </w:pPr>
+      <w:r>
+        <w:rPr>
+          <w:rFonts w:hint="default"/>
+        </w:rPr>
+        <w:t>php artisan vendor:publish -provider="BeyondCode\LaravelWebSockets\WebSocketsServiceProvider" --tag="config"</w:t>
+      </w:r>
+    </w:p>
+    <w:p>
+      <w:pPr>
+        <w:rPr>
+          <w:rFonts w:hint="default"/>
+          <w:lang w:val="en-US"/>
+        </w:rPr>
+      </w:pPr>
+      <w:r>
+        <w:rPr>
+          <w:rFonts w:hint="default"/>
+          <w:lang w:val="en-US"/>
+        </w:rPr>
+        <w:t>Set in env file</w:t>
+      </w:r>
+    </w:p>
+    <w:p>
+      <w:pPr>
+        <w:rPr>
+          <w:rFonts w:hint="default"/>
+          <w:lang w:val="en-US"/>
+        </w:rPr>
+      </w:pPr>
+      <w:r>
+        <w:rPr>
+          <w:rFonts w:hint="default"/>
+          <w:lang w:val="en-US" w:eastAsia="zh-CN"/>
+        </w:rPr>
+        <w:t>BROADCAST_DRIVER=pusher</w:t>
+      </w:r>
+    </w:p>
+    <w:p>
+      <w:pPr>
+        <w:rPr>
+          <w:rFonts w:hint="default"/>
+          <w:lang w:val="en-US"/>
+        </w:rPr>
+      </w:pPr>
+      <w:r>
+        <w:rPr>
+          <w:rFonts w:hint="default"/>
+          <w:lang w:val="en-US"/>
+        </w:rPr>
+        <w:t>Php artisan serve</w:t>
+      </w:r>
+    </w:p>
+    <w:p>
+      <w:pPr>
+        <w:rPr>
+          <w:rFonts w:hint="default"/>
+          <w:lang w:val="en-US"/>
+        </w:rPr>
+      </w:pPr>
+      <w:r>
+        <w:rPr>
+          <w:rFonts w:hint="default"/>
+          <w:lang w:val="en-US"/>
+        </w:rPr>
+        <w:t>Npm run dev</w:t>
+      </w:r>
+    </w:p>
+    <w:p>
+      <w:pPr>
+        <w:rPr>
+          <w:rFonts w:hint="default"/>
+          <w:lang w:val="en-US"/>
+        </w:rPr>
+      </w:pPr>
+    </w:p>
+    <w:p>
+      <w:pPr>
+        <w:rPr>
+          <w:rFonts w:hint="default"/>
+          <w:lang w:val="en-US"/>
+        </w:rPr>
+      </w:pPr>
+    </w:p>
+    <w:p>
+      <w:pPr>
+        <w:rPr>
+          <w:rFonts w:hint="default"/>
+          <w:lang w:val="en-US"/>
+        </w:rPr>
+      </w:pPr>
+      <w:r>
+        <w:rPr>
+          <w:rFonts w:hint="default"/>
+          <w:lang w:val="en-US"/>
+        </w:rPr>
+        <w:t>Change bootstrap.js</w:t>
+      </w:r>
+    </w:p>
+    <w:p>
+      <w:r>
+        <w:rPr>
+          <w:rFonts w:hint="default"/>
+          <w:lang w:val="en-US"/>
+        </w:rPr>
+        <w:t xml:space="preserve">Run command </w:t>
+      </w:r>
+      <w:r>
+        <w:rPr>
+          <w:rFonts w:hint="default"/>
+          <w:lang w:val="en-US" w:eastAsia="zh-CN"/>
+        </w:rPr>
+        <w:t>echo</w:t>
+      </w:r>
+    </w:p>
+    <w:p>
+      <w:pPr>
+        <w:rPr>
+          <w:rFonts w:hint="default"/>
+          <w:lang w:val="en-US"/>
+        </w:rPr>
+      </w:pPr>
+      <w:r>
+        <w:rPr>
+          <w:rFonts w:hint="default"/>
+          <w:lang w:val="en-US"/>
+        </w:rPr>
+        <w:t>npm install laravel-echo pusher-js</w:t>
+      </w:r>
+    </w:p>
+    <w:p>
+      <w:pPr>
+        <w:rPr>
+          <w:rFonts w:hint="default"/>
+          <w:lang w:val="en-US"/>
+        </w:rPr>
+      </w:pPr>
+    </w:p>
+    <w:p>
+      <w:pPr>
+        <w:rPr>
+          <w:rFonts w:hint="default"/>
+          <w:lang w:val="en-US"/>
+        </w:rPr>
+      </w:pPr>
+    </w:p>
+    <w:p>
+      <w:pPr>
+        <w:rPr>
+          <w:rFonts w:hint="default"/>
+          <w:lang w:val="en-US"/>
+        </w:rPr>
+      </w:pPr>
+      <w:r>
+        <w:rPr>
+          <w:rFonts w:hint="default"/>
           <w:lang w:val="en-US"/>
         </w:rPr>
         <w:t>Npm run watch</w:t>
       </w:r>
+    </w:p>
+    <w:p>
+      <w:pPr>
+        <w:rPr>
+          <w:rFonts w:hint="default"/>
+          <w:lang w:val="en-US"/>
+        </w:rPr>
+      </w:pPr>
+    </w:p>
+    <w:p>
+      <w:pPr>
+        <w:rPr>
+          <w:rFonts w:hint="default"/>
+          <w:lang w:val="en-US"/>
+        </w:rPr>
+      </w:pPr>
+    </w:p>
+    <w:p>
+      <w:pPr>
+        <w:rPr>
+          <w:rFonts w:hint="default"/>
+          <w:lang w:val="en-US"/>
+        </w:rPr>
+      </w:pPr>
+    </w:p>
+    <w:p>
+      <w:pPr>
+        <w:rPr>
+          <w:rFonts w:hint="default"/>
+          <w:lang w:val="en-US"/>
+        </w:rPr>
+      </w:pPr>
+    </w:p>
+    <w:p>
+      <w:pPr>
+        <w:rPr>
+          <w:rFonts w:hint="default"/>
+          <w:lang w:val="en-US"/>
+        </w:rPr>
+      </w:pPr>
+      <w:r>
+        <w:rPr>
+          <w:rFonts w:hint="default"/>
+          <w:lang w:val="en-US"/>
+        </w:rPr>
+        <w:t>////////////////////////////</w:t>
+      </w:r>
+    </w:p>
+    <w:p>
+      <w:pPr>
+        <w:rPr>
+          <w:rFonts w:hint="default"/>
+          <w:lang w:val="en-US"/>
+        </w:rPr>
+      </w:pPr>
+      <w:r>
+        <w:rPr>
+          <w:rFonts w:hint="default"/>
+          <w:lang w:val="en-US"/>
+        </w:rPr>
+        <w:t>composer install</w:t>
+      </w:r>
+    </w:p>
+    <w:p>
+      <w:pPr>
+        <w:rPr>
+          <w:rFonts w:hint="default"/>
+          <w:lang w:val="en-US"/>
+        </w:rPr>
+      </w:pPr>
+      <w:r>
+        <w:rPr>
+          <w:rFonts w:hint="default"/>
+          <w:lang w:val="en-US"/>
+        </w:rPr>
+        <w:t>npm install</w:t>
+      </w:r>
+    </w:p>
+    <w:p>
+      <w:pPr>
+        <w:rPr>
+          <w:rFonts w:hint="default"/>
+          <w:lang w:val="en-US"/>
+        </w:rPr>
+      </w:pPr>
+      <w:r>
+        <w:rPr>
+          <w:rFonts w:hint="default"/>
+          <w:lang w:val="en-US"/>
+        </w:rPr>
+        <w:t>php artisan key:generate</w:t>
+      </w:r>
+    </w:p>
+    <w:p>
+      <w:pPr>
+        <w:rPr>
+          <w:rFonts w:hint="default"/>
+          <w:lang w:val="en-US"/>
+        </w:rPr>
+      </w:pPr>
+      <w:r>
+        <w:rPr>
+          <w:rFonts w:hint="default"/>
+          <w:lang w:val="en-US"/>
+        </w:rPr>
+        <w:t>php artisan serve</w:t>
+      </w:r>
+    </w:p>
+    <w:p>
+      <w:pPr>
+        <w:rPr>
+          <w:rFonts w:hint="default"/>
+          <w:lang w:val="en-US"/>
+        </w:rPr>
+      </w:pPr>
+      <w:r>
+        <w:rPr>
+          <w:rFonts w:hint="default"/>
+          <w:lang w:val="en-US"/>
+        </w:rPr>
+        <w:t>Set env</w:t>
+      </w:r>
+    </w:p>
+    <w:p>
+      <w:pPr>
+        <w:rPr>
+          <w:rFonts w:hint="default"/>
+          <w:lang w:val="en-US"/>
+        </w:rPr>
+      </w:pPr>
+      <w:r>
+        <w:rPr>
+          <w:rFonts w:hint="default"/>
+          <w:lang w:val="en-US"/>
+        </w:rPr>
+        <w:t>Php artisan serve</w:t>
+      </w:r>
+    </w:p>
+    <w:p>
+      <w:pPr>
+        <w:rPr>
+          <w:rFonts w:hint="default"/>
+          <w:lang w:val="en-US"/>
+        </w:rPr>
+      </w:pPr>
+      <w:r>
+        <w:rPr>
+          <w:rFonts w:hint="default"/>
+          <w:lang w:val="en-US"/>
+        </w:rPr>
+        <w:t xml:space="preserve"> php artisan websockets:serve</w:t>
+      </w:r>
+    </w:p>
+    <w:p>
+      <w:pPr>
+        <w:rPr>
+          <w:rFonts w:hint="default"/>
+          <w:lang w:val="en-US"/>
+        </w:rPr>
+      </w:pPr>
       <w:bookmarkStart w:id="0" w:name="_GoBack"/>
       <w:bookmarkEnd w:id="0"/>
     </w:p>
@@ -102,7 +468,7 @@
   <w:docDefaults>
     <w:rPrDefault>
       <w:rPr>
-        <w:rFonts w:asciiTheme="minorHAnsi" w:hAnsiTheme="minorHAnsi" w:eastAsiaTheme="minorEastAsia" w:cstheme="minorBidi"/>
+        <w:rFonts w:ascii="Times New Roman" w:hAnsi="Times New Roman" w:eastAsia="SimSun" w:cs="Times New Roman"/>
       </w:rPr>
     </w:rPrDefault>
     <w:pPrDefault/>
@@ -384,6 +750,48 @@
       </w:tblCellMar>
     </w:tblPr>
   </w:style>
+  <w:style w:type="character" w:styleId="4">
+    <w:name w:val="HTML Code"/>
+    <w:basedOn w:val="2"/>
+    <w:uiPriority w:val="0"/>
+    <w:rPr>
+      <w:rFonts w:ascii="Courier New" w:hAnsi="Courier New" w:cs="Courier New"/>
+      <w:sz w:val="20"/>
+      <w:szCs w:val="20"/>
+    </w:rPr>
+  </w:style>
+  <w:style w:type="paragraph" w:styleId="5">
+    <w:name w:val="HTML Preformatted"/>
+    <w:uiPriority w:val="0"/>
+    <w:pPr>
+      <w:tabs>
+        <w:tab w:val="left" w:pos="916"/>
+        <w:tab w:val="left" w:pos="1832"/>
+        <w:tab w:val="left" w:pos="2748"/>
+        <w:tab w:val="left" w:pos="3664"/>
+        <w:tab w:val="left" w:pos="4580"/>
+        <w:tab w:val="left" w:pos="5496"/>
+        <w:tab w:val="left" w:pos="6412"/>
+        <w:tab w:val="left" w:pos="7328"/>
+        <w:tab w:val="left" w:pos="8244"/>
+        <w:tab w:val="left" w:pos="9160"/>
+        <w:tab w:val="left" w:pos="10076"/>
+        <w:tab w:val="left" w:pos="10992"/>
+        <w:tab w:val="left" w:pos="11908"/>
+        <w:tab w:val="left" w:pos="12824"/>
+        <w:tab w:val="left" w:pos="13740"/>
+        <w:tab w:val="left" w:pos="14656"/>
+      </w:tabs>
+      <w:jc w:val="left"/>
+    </w:pPr>
+    <w:rPr>
+      <w:rFonts w:hint="eastAsia" w:ascii="SimSun" w:hAnsi="SimSun" w:eastAsia="SimSun" w:cs="SimSun"/>
+      <w:kern w:val="0"/>
+      <w:sz w:val="24"/>
+      <w:szCs w:val="24"/>
+      <w:lang w:val="en-US" w:eastAsia="zh-CN" w:bidi="ar"/>
+    </w:rPr>
+  </w:style>
 </w:styles>
 </file>
 

</xml_diff>